<commit_message>
Adjust price a bit.
</commit_message>
<xml_diff>
--- a/web/swan/images/swan_group_class.docx
+++ b/web/swan/images/swan_group_class.docx
@@ -278,6 +278,31 @@
         </w:rPr>
         <w:t xml:space="preserve"> Night: 7 – 9 pm</w:t>
       </w:r>
+      <w:r>
+        <w:rPr>
+          <w:rFonts w:ascii="Times New Roman" w:hAnsi="Times New Roman" w:cs="Times New Roman"/>
+          <w:sz w:val="28"/>
+          <w:szCs w:val="28"/>
+        </w:rPr>
+        <w:t>. 1</w:t>
+      </w:r>
+      <w:r>
+        <w:rPr>
+          <w:rFonts w:ascii="Times New Roman" w:hAnsi="Times New Roman" w:cs="Times New Roman"/>
+          <w:sz w:val="28"/>
+          <w:szCs w:val="28"/>
+          <w:vertAlign w:val="superscript"/>
+        </w:rPr>
+        <w:t>st</w:t>
+      </w:r>
+      <w:r>
+        <w:rPr>
+          <w:rFonts w:ascii="Times New Roman" w:hAnsi="Times New Roman" w:cs="Times New Roman"/>
+          <w:sz w:val="28"/>
+          <w:szCs w:val="28"/>
+        </w:rPr>
+        <w:t xml:space="preserve"> class: 9/13</w:t>
+      </w:r>
     </w:p>
     <w:p>
       <w:pPr>
@@ -310,6 +335,31 @@
         </w:rPr>
         <w:t>y Night: 7 – 9 pm</w:t>
       </w:r>
+      <w:r>
+        <w:rPr>
+          <w:rFonts w:ascii="Times New Roman" w:hAnsi="Times New Roman" w:cs="Times New Roman"/>
+          <w:sz w:val="28"/>
+          <w:szCs w:val="28"/>
+        </w:rPr>
+        <w:t>. 1</w:t>
+      </w:r>
+      <w:r>
+        <w:rPr>
+          <w:rFonts w:ascii="Times New Roman" w:hAnsi="Times New Roman" w:cs="Times New Roman"/>
+          <w:sz w:val="28"/>
+          <w:szCs w:val="28"/>
+          <w:vertAlign w:val="superscript"/>
+        </w:rPr>
+        <w:t>st</w:t>
+      </w:r>
+      <w:r>
+        <w:rPr>
+          <w:rFonts w:ascii="Times New Roman" w:hAnsi="Times New Roman" w:cs="Times New Roman"/>
+          <w:sz w:val="28"/>
+          <w:szCs w:val="28"/>
+        </w:rPr>
+        <w:t xml:space="preserve"> class: 9/14</w:t>
+      </w:r>
     </w:p>
     <w:p>
       <w:pPr>
@@ -342,6 +392,31 @@
         </w:rPr>
         <w:t xml:space="preserve"> Afternoon: 3 – 5 pm</w:t>
       </w:r>
+      <w:r>
+        <w:rPr>
+          <w:rFonts w:ascii="Times New Roman" w:hAnsi="Times New Roman" w:cs="Times New Roman"/>
+          <w:sz w:val="28"/>
+          <w:szCs w:val="28"/>
+        </w:rPr>
+        <w:t>. 1</w:t>
+      </w:r>
+      <w:r>
+        <w:rPr>
+          <w:rFonts w:ascii="Times New Roman" w:hAnsi="Times New Roman" w:cs="Times New Roman"/>
+          <w:sz w:val="28"/>
+          <w:szCs w:val="28"/>
+          <w:vertAlign w:val="superscript"/>
+        </w:rPr>
+        <w:t>st</w:t>
+      </w:r>
+      <w:r>
+        <w:rPr>
+          <w:rFonts w:ascii="Times New Roman" w:hAnsi="Times New Roman" w:cs="Times New Roman"/>
+          <w:sz w:val="28"/>
+          <w:szCs w:val="28"/>
+        </w:rPr>
+        <w:t xml:space="preserve"> class: 9/11</w:t>
+      </w:r>
     </w:p>
     <w:p>
       <w:pPr>
@@ -374,6 +449,31 @@
         </w:rPr>
         <w:t xml:space="preserve"> Night: 6 – 8 pm</w:t>
       </w:r>
+      <w:r>
+        <w:rPr>
+          <w:rFonts w:ascii="Times New Roman" w:hAnsi="Times New Roman" w:cs="Times New Roman"/>
+          <w:sz w:val="28"/>
+          <w:szCs w:val="28"/>
+        </w:rPr>
+        <w:t>. 1</w:t>
+      </w:r>
+      <w:r>
+        <w:rPr>
+          <w:rFonts w:ascii="Times New Roman" w:hAnsi="Times New Roman" w:cs="Times New Roman"/>
+          <w:sz w:val="28"/>
+          <w:szCs w:val="28"/>
+          <w:vertAlign w:val="superscript"/>
+        </w:rPr>
+        <w:t>st</w:t>
+      </w:r>
+      <w:r>
+        <w:rPr>
+          <w:rFonts w:ascii="Times New Roman" w:hAnsi="Times New Roman" w:cs="Times New Roman"/>
+          <w:sz w:val="28"/>
+          <w:szCs w:val="28"/>
+        </w:rPr>
+        <w:t xml:space="preserve"> class: 9/11</w:t>
+      </w:r>
     </w:p>
     <w:p>
       <w:pPr>
@@ -461,7 +561,7 @@
           <w:sz w:val="28"/>
           <w:szCs w:val="28"/>
         </w:rPr>
-        <w:t>$240</w:t>
+        <w:t>$225</w:t>
       </w:r>
     </w:p>
     <w:p>
@@ -757,7 +857,15 @@
           <w:sz w:val="28"/>
           <w:szCs w:val="28"/>
         </w:rPr>
-        <w:t>Guaranteed student/coach ratio of 1:4</w:t>
+        <w:t xml:space="preserve">Student/coach ratio </w:t>
+      </w:r>
+      <w:r>
+        <w:rPr>
+          <w:rFonts w:ascii="Times New Roman" w:hAnsi="Times New Roman" w:cs="Times New Roman"/>
+          <w:sz w:val="28"/>
+          <w:szCs w:val="28"/>
+        </w:rPr>
+        <w:t>1:4</w:t>
       </w:r>
     </w:p>
     <w:p>
@@ -1564,8 +1672,6 @@
               </w:rPr>
               <w:t>Wed 7-9p</w:t>
             </w:r>
-            <w:bookmarkStart w:id="0" w:name="_GoBack"/>
-            <w:bookmarkEnd w:id="0"/>
           </w:p>
         </w:tc>
         <w:tc>
@@ -1754,7 +1860,7 @@
         <w:t xml:space="preserve">Summer Camp Student: </w:t>
       </w:r>
       <w:r>
-        <w:t>$20</w:t>
+        <w:t>$15</w:t>
       </w:r>
     </w:p>
     <w:p>
@@ -1793,7 +1899,10 @@
         <w:t>Multiple Session</w:t>
       </w:r>
       <w:r>
-        <w:t xml:space="preserve">: $20 Per </w:t>
+        <w:t>: $15</w:t>
+      </w:r>
+      <w:r>
+        <w:t xml:space="preserve"> Per </w:t>
       </w:r>
       <w:r>
         <w:t>session</w:t>
@@ -1804,6 +1913,8 @@
         <w:ind w:hanging="990"/>
         <w:jc w:val="center"/>
       </w:pPr>
+      <w:bookmarkStart w:id="0" w:name="_GoBack"/>
+      <w:bookmarkEnd w:id="0"/>
     </w:p>
     <w:p>
       <w:pPr>

</xml_diff>